<commit_message>
smis_detection.ipynb fixed and increased amount of training data in relation to test data
</commit_message>
<xml_diff>
--- a/e.dyrda/smis detection/Result.docx
+++ b/e.dyrda/smis detection/Result.docx
@@ -15,8 +15,7 @@
     </w:p>
     <w:tbl>
       <w:tblPr>
-        <w:tblW w:w="8911" w:type="dxa"/>
-        <w:tblInd w:w="-10" w:type="dxa"/>
+        <w:tblW w:w="0" w:type="auto"/>
         <w:tblCellMar>
           <w:top w:w="15" w:type="dxa"/>
           <w:left w:w="15" w:type="dxa"/>
@@ -26,17 +25,17 @@
         <w:tblLook w:val="04A0" w:firstRow="1" w:lastRow="0" w:firstColumn="1" w:lastColumn="0" w:noHBand="0" w:noVBand="1"/>
       </w:tblPr>
       <w:tblGrid>
-        <w:gridCol w:w="4395"/>
-        <w:gridCol w:w="2170"/>
-        <w:gridCol w:w="2346"/>
+        <w:gridCol w:w="4309"/>
+        <w:gridCol w:w="2627"/>
+        <w:gridCol w:w="2733"/>
       </w:tblGrid>
       <w:tr>
         <w:trPr>
-          <w:trHeight w:val="889"/>
+          <w:trHeight w:val="900"/>
         </w:trPr>
         <w:tc>
           <w:tcPr>
-            <w:tcW w:w="0" w:type="auto"/>
+            <w:tcW w:w="4309" w:type="dxa"/>
             <w:tcBorders>
               <w:top w:val="single" w:sz="8" w:space="0" w:color="000000"/>
               <w:left w:val="single" w:sz="8" w:space="0" w:color="000000"/>
@@ -78,7 +77,7 @@
         </w:tc>
         <w:tc>
           <w:tcPr>
-            <w:tcW w:w="0" w:type="auto"/>
+            <w:tcW w:w="5360" w:type="dxa"/>
             <w:gridSpan w:val="2"/>
             <w:tcBorders>
               <w:top w:val="single" w:sz="8" w:space="0" w:color="000000"/>
@@ -102,7 +101,7 @@
                 <w:rFonts w:ascii="Times New Roman" w:eastAsia="Times New Roman" w:hAnsi="Times New Roman" w:cs="Times New Roman"/>
                 <w:sz w:val="24"/>
                 <w:szCs w:val="24"/>
-                <w:lang w:eastAsia="ru-UA"/>
+                <w:lang w:val="ru-UA" w:eastAsia="ru-UA"/>
               </w:rPr>
             </w:pPr>
             <w:proofErr w:type="spellStart"/>
@@ -112,7 +111,7 @@
                 <w:b/>
                 <w:bCs/>
                 <w:color w:val="000000"/>
-                <w:lang w:eastAsia="ru-UA"/>
+                <w:lang w:val="ru-UA" w:eastAsia="ru-UA"/>
               </w:rPr>
               <w:t>Smishing</w:t>
             </w:r>
@@ -123,20 +122,32 @@
                 <w:b/>
                 <w:bCs/>
                 <w:color w:val="000000"/>
-                <w:lang w:eastAsia="ru-UA"/>
-              </w:rPr>
-              <w:t xml:space="preserve"> Detection</w:t>
-            </w:r>
+                <w:lang w:val="ru-UA" w:eastAsia="ru-UA"/>
+              </w:rPr>
+              <w:t xml:space="preserve"> </w:t>
+            </w:r>
+            <w:proofErr w:type="spellStart"/>
+            <w:r>
+              <w:rPr>
+                <w:rFonts w:ascii="Arial" w:eastAsia="Times New Roman" w:hAnsi="Arial" w:cs="Arial"/>
+                <w:b/>
+                <w:bCs/>
+                <w:color w:val="000000"/>
+                <w:lang w:val="ru-UA" w:eastAsia="ru-UA"/>
+              </w:rPr>
+              <w:t>Detection</w:t>
+            </w:r>
+            <w:proofErr w:type="spellEnd"/>
           </w:p>
         </w:tc>
       </w:tr>
       <w:tr>
         <w:trPr>
-          <w:trHeight w:val="1300"/>
+          <w:trHeight w:val="1305"/>
         </w:trPr>
         <w:tc>
           <w:tcPr>
-            <w:tcW w:w="0" w:type="auto"/>
+            <w:tcW w:w="4309" w:type="dxa"/>
             <w:tcBorders>
               <w:top w:val="single" w:sz="8" w:space="0" w:color="000000"/>
               <w:left w:val="single" w:sz="8" w:space="0" w:color="000000"/>
@@ -188,7 +199,7 @@
         </w:tc>
         <w:tc>
           <w:tcPr>
-            <w:tcW w:w="0" w:type="auto"/>
+            <w:tcW w:w="2627" w:type="dxa"/>
             <w:tcBorders>
               <w:top w:val="single" w:sz="8" w:space="0" w:color="000000"/>
               <w:left w:val="single" w:sz="8" w:space="0" w:color="000000"/>
@@ -228,7 +239,7 @@
         </w:tc>
         <w:tc>
           <w:tcPr>
-            <w:tcW w:w="0" w:type="auto"/>
+            <w:tcW w:w="2733" w:type="dxa"/>
             <w:tcBorders>
               <w:top w:val="single" w:sz="8" w:space="0" w:color="000000"/>
               <w:left w:val="single" w:sz="8" w:space="0" w:color="000000"/>
@@ -269,11 +280,11 @@
       </w:tr>
       <w:tr>
         <w:trPr>
-          <w:trHeight w:val="1300"/>
+          <w:trHeight w:val="1305"/>
         </w:trPr>
         <w:tc>
           <w:tcPr>
-            <w:tcW w:w="0" w:type="auto"/>
+            <w:tcW w:w="4309" w:type="dxa"/>
             <w:tcBorders>
               <w:top w:val="single" w:sz="8" w:space="0" w:color="000000"/>
               <w:left w:val="single" w:sz="8" w:space="0" w:color="000000"/>
@@ -296,7 +307,7 @@
                 <w:rFonts w:ascii="Times New Roman" w:eastAsia="Times New Roman" w:hAnsi="Times New Roman" w:cs="Times New Roman"/>
                 <w:sz w:val="24"/>
                 <w:szCs w:val="24"/>
-                <w:lang w:eastAsia="ru-UA"/>
+                <w:lang w:val="ru-UA" w:eastAsia="ru-UA"/>
               </w:rPr>
             </w:pPr>
             <w:r>
@@ -305,7 +316,7 @@
                 <w:b/>
                 <w:bCs/>
                 <w:color w:val="000000"/>
-                <w:lang w:eastAsia="ru-UA"/>
+                <w:lang w:val="ru-UA" w:eastAsia="ru-UA"/>
               </w:rPr>
               <w:t>LSTM</w:t>
             </w:r>
@@ -313,7 +324,7 @@
         </w:tc>
         <w:tc>
           <w:tcPr>
-            <w:tcW w:w="0" w:type="auto"/>
+            <w:tcW w:w="2627" w:type="dxa"/>
             <w:tcBorders>
               <w:top w:val="single" w:sz="8" w:space="0" w:color="000000"/>
               <w:left w:val="single" w:sz="8" w:space="0" w:color="000000"/>
@@ -336,7 +347,7 @@
                 <w:rFonts w:ascii="Times New Roman" w:eastAsia="Times New Roman" w:hAnsi="Times New Roman" w:cs="Times New Roman"/>
                 <w:sz w:val="24"/>
                 <w:szCs w:val="24"/>
-                <w:lang w:eastAsia="ru-UA"/>
+                <w:lang w:val="ru-UA" w:eastAsia="ru-UA"/>
               </w:rPr>
             </w:pPr>
             <w:r>
@@ -345,13 +356,13 @@
                 <w:color w:val="000000"/>
                 <w:lang w:val="ru-UA" w:eastAsia="ru-UA"/>
               </w:rPr>
-              <w:t>16.47</w:t>
+              <w:t>22.22</w:t>
             </w:r>
           </w:p>
         </w:tc>
         <w:tc>
           <w:tcPr>
-            <w:tcW w:w="0" w:type="auto"/>
+            <w:tcW w:w="2733" w:type="dxa"/>
             <w:tcBorders>
               <w:top w:val="single" w:sz="8" w:space="0" w:color="000000"/>
               <w:left w:val="single" w:sz="8" w:space="0" w:color="000000"/>
@@ -374,7 +385,7 @@
                 <w:rFonts w:ascii="Times New Roman" w:eastAsia="Times New Roman" w:hAnsi="Times New Roman" w:cs="Times New Roman"/>
                 <w:sz w:val="24"/>
                 <w:szCs w:val="24"/>
-                <w:lang w:eastAsia="ru-UA"/>
+                <w:lang w:val="ru-UA" w:eastAsia="ru-UA"/>
               </w:rPr>
             </w:pPr>
             <w:r>
@@ -383,26 +394,18 @@
                 <w:color w:val="000000"/>
                 <w:lang w:val="ru-UA" w:eastAsia="ru-UA"/>
               </w:rPr>
-              <w:t> </w:t>
-            </w:r>
-            <w:r>
-              <w:rPr>
-                <w:rFonts w:ascii="Arial" w:eastAsia="Times New Roman" w:hAnsi="Arial" w:cs="Arial"/>
-                <w:color w:val="000000"/>
-                <w:lang w:eastAsia="ru-UA"/>
-              </w:rPr>
-              <w:t>6.49</w:t>
+              <w:t xml:space="preserve"> 0</w:t>
             </w:r>
           </w:p>
         </w:tc>
       </w:tr>
       <w:tr>
         <w:trPr>
-          <w:trHeight w:val="1300"/>
+          <w:trHeight w:val="1305"/>
         </w:trPr>
         <w:tc>
           <w:tcPr>
-            <w:tcW w:w="0" w:type="auto"/>
+            <w:tcW w:w="4309" w:type="dxa"/>
             <w:tcBorders>
               <w:top w:val="single" w:sz="8" w:space="0" w:color="000000"/>
               <w:left w:val="single" w:sz="8" w:space="0" w:color="000000"/>
@@ -425,24 +428,36 @@
                 <w:rFonts w:ascii="Times New Roman" w:eastAsia="Times New Roman" w:hAnsi="Times New Roman" w:cs="Times New Roman"/>
                 <w:sz w:val="24"/>
                 <w:szCs w:val="24"/>
-                <w:lang w:eastAsia="ru-UA"/>
+                <w:lang w:val="ru-UA" w:eastAsia="ru-UA"/>
               </w:rPr>
             </w:pPr>
+            <w:proofErr w:type="spellStart"/>
             <w:r>
               <w:rPr>
                 <w:rFonts w:ascii="Arial" w:eastAsia="Times New Roman" w:hAnsi="Arial" w:cs="Arial"/>
                 <w:b/>
                 <w:bCs/>
                 <w:color w:val="000000"/>
-                <w:lang w:eastAsia="ru-UA"/>
-              </w:rPr>
-              <w:t>Bidirectional LSTM</w:t>
+                <w:lang w:val="ru-UA" w:eastAsia="ru-UA"/>
+              </w:rPr>
+              <w:t>Bidirectional</w:t>
+            </w:r>
+            <w:proofErr w:type="spellEnd"/>
+            <w:r>
+              <w:rPr>
+                <w:rFonts w:ascii="Arial" w:eastAsia="Times New Roman" w:hAnsi="Arial" w:cs="Arial"/>
+                <w:b/>
+                <w:bCs/>
+                <w:color w:val="000000"/>
+                <w:lang w:val="ru-UA" w:eastAsia="ru-UA"/>
+              </w:rPr>
+              <w:t xml:space="preserve"> LSTM</w:t>
             </w:r>
           </w:p>
         </w:tc>
         <w:tc>
           <w:tcPr>
-            <w:tcW w:w="0" w:type="auto"/>
+            <w:tcW w:w="2627" w:type="dxa"/>
             <w:tcBorders>
               <w:top w:val="single" w:sz="8" w:space="0" w:color="000000"/>
               <w:left w:val="single" w:sz="8" w:space="0" w:color="000000"/>
@@ -465,7 +480,7 @@
                 <w:rFonts w:ascii="Times New Roman" w:eastAsia="Times New Roman" w:hAnsi="Times New Roman" w:cs="Times New Roman"/>
                 <w:sz w:val="24"/>
                 <w:szCs w:val="24"/>
-                <w:lang w:eastAsia="ru-UA"/>
+                <w:lang w:val="ru-UA" w:eastAsia="ru-UA"/>
               </w:rPr>
             </w:pPr>
             <w:r>
@@ -474,13 +489,13 @@
                 <w:color w:val="000000"/>
                 <w:lang w:val="ru-UA" w:eastAsia="ru-UA"/>
               </w:rPr>
-              <w:t>15.29</w:t>
+              <w:t>27.78</w:t>
             </w:r>
           </w:p>
         </w:tc>
         <w:tc>
           <w:tcPr>
-            <w:tcW w:w="0" w:type="auto"/>
+            <w:tcW w:w="2733" w:type="dxa"/>
             <w:tcBorders>
               <w:top w:val="single" w:sz="8" w:space="0" w:color="000000"/>
               <w:left w:val="single" w:sz="8" w:space="0" w:color="000000"/>
@@ -503,7 +518,7 @@
                 <w:rFonts w:ascii="Times New Roman" w:eastAsia="Times New Roman" w:hAnsi="Times New Roman" w:cs="Times New Roman"/>
                 <w:sz w:val="24"/>
                 <w:szCs w:val="24"/>
-                <w:lang w:eastAsia="ru-UA"/>
+                <w:lang w:val="ru-UA" w:eastAsia="ru-UA"/>
               </w:rPr>
             </w:pPr>
             <w:r>
@@ -512,18 +527,18 @@
                 <w:color w:val="000000"/>
                 <w:lang w:val="ru-UA" w:eastAsia="ru-UA"/>
               </w:rPr>
-              <w:t>6.49</w:t>
+              <w:t>0</w:t>
             </w:r>
           </w:p>
         </w:tc>
       </w:tr>
       <w:tr>
         <w:trPr>
-          <w:trHeight w:val="1300"/>
+          <w:trHeight w:val="1305"/>
         </w:trPr>
         <w:tc>
           <w:tcPr>
-            <w:tcW w:w="0" w:type="auto"/>
+            <w:tcW w:w="4309" w:type="dxa"/>
             <w:tcBorders>
               <w:top w:val="single" w:sz="8" w:space="0" w:color="000000"/>
               <w:left w:val="single" w:sz="8" w:space="0" w:color="000000"/>
@@ -546,7 +561,7 @@
                 <w:rFonts w:ascii="Times New Roman" w:eastAsia="Times New Roman" w:hAnsi="Times New Roman" w:cs="Times New Roman"/>
                 <w:sz w:val="24"/>
                 <w:szCs w:val="24"/>
-                <w:lang w:eastAsia="ru-UA"/>
+                <w:lang w:val="ru-UA" w:eastAsia="ru-UA"/>
               </w:rPr>
             </w:pPr>
             <w:r>
@@ -555,7 +570,7 @@
                 <w:b/>
                 <w:bCs/>
                 <w:color w:val="000000"/>
-                <w:lang w:eastAsia="ru-UA"/>
+                <w:lang w:val="ru-UA" w:eastAsia="ru-UA"/>
               </w:rPr>
               <w:t>RFT</w:t>
             </w:r>
@@ -563,7 +578,7 @@
         </w:tc>
         <w:tc>
           <w:tcPr>
-            <w:tcW w:w="0" w:type="auto"/>
+            <w:tcW w:w="2627" w:type="dxa"/>
             <w:tcBorders>
               <w:top w:val="single" w:sz="8" w:space="0" w:color="000000"/>
               <w:left w:val="single" w:sz="8" w:space="0" w:color="000000"/>
@@ -586,7 +601,7 @@
                 <w:rFonts w:ascii="Times New Roman" w:eastAsia="Times New Roman" w:hAnsi="Times New Roman" w:cs="Times New Roman"/>
                 <w:sz w:val="24"/>
                 <w:szCs w:val="24"/>
-                <w:lang w:eastAsia="ru-UA"/>
+                <w:lang w:val="ru-UA" w:eastAsia="ru-UA"/>
               </w:rPr>
             </w:pPr>
             <w:r>
@@ -595,21 +610,13 @@
                 <w:color w:val="000000"/>
                 <w:lang w:val="ru-UA" w:eastAsia="ru-UA"/>
               </w:rPr>
-              <w:t>24.7</w:t>
-            </w:r>
-            <w:r>
-              <w:rPr>
-                <w:rFonts w:ascii="Arial" w:eastAsia="Times New Roman" w:hAnsi="Arial" w:cs="Arial"/>
-                <w:color w:val="000000"/>
-                <w:lang w:eastAsia="ru-UA"/>
-              </w:rPr>
-              <w:t>1</w:t>
+              <w:t>22.22</w:t>
             </w:r>
           </w:p>
         </w:tc>
         <w:tc>
           <w:tcPr>
-            <w:tcW w:w="0" w:type="auto"/>
+            <w:tcW w:w="2733" w:type="dxa"/>
             <w:tcBorders>
               <w:top w:val="single" w:sz="8" w:space="0" w:color="000000"/>
               <w:left w:val="single" w:sz="8" w:space="0" w:color="000000"/>
@@ -632,7 +639,7 @@
                 <w:rFonts w:ascii="Times New Roman" w:eastAsia="Times New Roman" w:hAnsi="Times New Roman" w:cs="Times New Roman"/>
                 <w:sz w:val="24"/>
                 <w:szCs w:val="24"/>
-                <w:lang w:eastAsia="ru-UA"/>
+                <w:lang w:val="ru-UA" w:eastAsia="ru-UA"/>
               </w:rPr>
             </w:pPr>
             <w:r>
@@ -641,28 +648,31 @@
                 <w:color w:val="000000"/>
                 <w:lang w:val="ru-UA" w:eastAsia="ru-UA"/>
               </w:rPr>
-              <w:t> </w:t>
-            </w:r>
-            <w:r>
-              <w:rPr>
-                <w:rFonts w:ascii="Arial" w:eastAsia="Times New Roman" w:hAnsi="Arial" w:cs="Arial"/>
-                <w:color w:val="000000"/>
-                <w:lang w:val="ru-UA" w:eastAsia="ru-UA"/>
-              </w:rPr>
-              <w:t>14.2</w:t>
-            </w:r>
-            <w:r>
-              <w:rPr>
-                <w:rFonts w:ascii="Arial" w:eastAsia="Times New Roman" w:hAnsi="Arial" w:cs="Arial"/>
-                <w:color w:val="000000"/>
-                <w:lang w:eastAsia="ru-UA"/>
-              </w:rPr>
-              <w:t>9</w:t>
+              <w:t>9.19</w:t>
             </w:r>
           </w:p>
         </w:tc>
       </w:tr>
     </w:tbl>
+    <w:p>
+      <w:pPr>
+        <w:spacing w:before="240" w:after="240" w:line="240" w:lineRule="auto"/>
+        <w:rPr>
+          <w:rFonts w:ascii="Times New Roman" w:eastAsia="Times New Roman" w:hAnsi="Times New Roman" w:cs="Times New Roman"/>
+          <w:sz w:val="24"/>
+          <w:szCs w:val="24"/>
+          <w:lang w:val="ru-UA" w:eastAsia="ru-UA"/>
+        </w:rPr>
+      </w:pPr>
+      <w:r>
+        <w:rPr>
+          <w:rFonts w:ascii="Arial" w:eastAsia="Times New Roman" w:hAnsi="Arial" w:cs="Arial"/>
+          <w:color w:val="000000"/>
+          <w:lang w:val="ru-UA" w:eastAsia="ru-UA"/>
+        </w:rPr>
+        <w:t xml:space="preserve"> </w:t>
+      </w:r>
+    </w:p>
     <w:p/>
     <w:sectPr>
       <w:pgSz w:w="12240" w:h="15840"/>

</xml_diff>